<commit_message>
Report and slide completed
</commit_message>
<xml_diff>
--- a/CoOS/Document/Report-RT.docx
+++ b/CoOS/Document/Report-RT.docx
@@ -4797,8 +4797,6 @@
       <w:r>
         <w:t xml:space="preserve">Chương trình có </w:t>
       </w:r>
-      <w:bookmarkStart w:id="31" w:name="_GoBack"/>
-      <w:bookmarkEnd w:id="31"/>
       <w:r>
         <w:rPr>
           <w:rFonts w:cs="Arial"/>
@@ -4882,6 +4880,7 @@
       <w:r>
         <w:rPr>
           <w:noProof/>
+          <w:lang w:eastAsia="ja-JP"/>
         </w:rPr>
         <w:drawing>
           <wp:inline distT="0" distB="0" distL="0" distR="0" wp14:anchorId="3C80666E" wp14:editId="24E6618E">
@@ -4942,6 +4941,7 @@
       <w:r>
         <w:rPr>
           <w:noProof/>
+          <w:lang w:eastAsia="ja-JP"/>
         </w:rPr>
         <w:lastRenderedPageBreak/>
         <w:drawing>
@@ -6522,6 +6522,7 @@
         <w:rPr>
           <w:rFonts w:cstheme="minorHAnsi"/>
           <w:noProof/>
+          <w:lang w:eastAsia="ja-JP"/>
         </w:rPr>
         <w:lastRenderedPageBreak/>
         <w:drawing>
@@ -6595,13 +6596,7 @@
         <w:rPr>
           <w:rFonts w:cstheme="minorHAnsi"/>
         </w:rPr>
-        <w:t>Semihosting</w:t>
-      </w:r>
-      <w:r>
-        <w:rPr>
-          <w:rFonts w:cstheme="minorHAnsi"/>
-        </w:rPr>
-        <w:t>.</w:t>
+        <w:t>Semihosting.</w:t>
       </w:r>
     </w:p>
     <w:p>
@@ -6609,6 +6604,7 @@
         <w:rPr>
           <w:rFonts w:cstheme="minorHAnsi"/>
           <w:noProof/>
+          <w:lang w:eastAsia="ja-JP"/>
         </w:rPr>
         <w:drawing>
           <wp:inline distT="0" distB="0" distL="0" distR="0" wp14:anchorId="3A7BC98E" wp14:editId="39F01D96">
@@ -6672,9 +6668,9 @@
           <w:szCs w:val="26"/>
         </w:rPr>
       </w:pPr>
-      <w:bookmarkStart w:id="32" w:name="_Gửi_thông_tin"/>
-      <w:bookmarkStart w:id="33" w:name="_Toc407443478"/>
-      <w:bookmarkEnd w:id="32"/>
+      <w:bookmarkStart w:id="31" w:name="_Gửi_thông_tin"/>
+      <w:bookmarkStart w:id="32" w:name="_Toc407443478"/>
+      <w:bookmarkEnd w:id="31"/>
       <w:r>
         <w:rPr>
           <w:rFonts w:cs="Tahoma"/>
@@ -6685,7 +6681,7 @@
         <w:lastRenderedPageBreak/>
         <w:t>CHẠY CHƯƠNG TRÌNH DEMO TRÊN STM32F4</w:t>
       </w:r>
-      <w:bookmarkEnd w:id="33"/>
+      <w:bookmarkEnd w:id="32"/>
       <w:r>
         <w:rPr>
           <w:rFonts w:cs="Tahoma"/>
@@ -6706,7 +6702,7 @@
           <w:szCs w:val="26"/>
         </w:rPr>
       </w:pPr>
-      <w:bookmarkStart w:id="34" w:name="_Toc407443479"/>
+      <w:bookmarkStart w:id="33" w:name="_Toc407443479"/>
       <w:r>
         <w:rPr>
           <w:rFonts w:cs="Tahoma"/>
@@ -6715,8 +6711,1568 @@
         </w:rPr>
         <w:t>Mô tả chương trình</w:t>
       </w:r>
+      <w:bookmarkEnd w:id="33"/>
+    </w:p>
+    <w:p>
+      <w:pPr>
+        <w:rPr>
+          <w:rFonts w:cstheme="minorHAnsi"/>
+        </w:rPr>
+      </w:pPr>
+      <w:r>
+        <w:rPr>
+          <w:rFonts w:cstheme="minorHAnsi"/>
+        </w:rPr>
+        <w:t>Phát nhạc trên STM32F4</w:t>
+      </w:r>
+    </w:p>
+    <w:p>
+      <w:pPr>
+        <w:rPr>
+          <w:rFonts w:cstheme="minorHAnsi"/>
+        </w:rPr>
+      </w:pPr>
+      <w:r>
+        <w:rPr>
+          <w:rFonts w:cstheme="minorHAnsi"/>
+        </w:rPr>
+        <w:t>Phát âm thanh trên STM32F4:</w:t>
+      </w:r>
+    </w:p>
+    <w:p>
+      <w:pPr>
+        <w:rPr>
+          <w:rFonts w:cstheme="minorHAnsi"/>
+          <w:szCs w:val="20"/>
+          <w:shd w:val="clear" w:color="auto" w:fill="FFFFFF"/>
+        </w:rPr>
+      </w:pPr>
+      <w:r>
+        <w:rPr>
+          <w:rFonts w:cstheme="minorHAnsi"/>
+        </w:rPr>
+        <w:t>Board STM32F4 được tích hợp sẵn chip xử lý âm thanh CS43L22. Đây là chip DAC tích hợp ampli class D, công suất ~1W với tải 8</w:t>
+      </w:r>
+      <w:r>
+        <w:rPr>
+          <w:rFonts w:cstheme="minorHAnsi"/>
+          <w:szCs w:val="20"/>
+          <w:shd w:val="clear" w:color="auto" w:fill="FFFFFF"/>
+        </w:rPr>
+        <w:t>Ω, nguồn</w:t>
+      </w:r>
+      <w:r>
+        <w:rPr>
+          <w:rFonts w:cstheme="minorHAnsi"/>
+          <w:szCs w:val="20"/>
+          <w:shd w:val="clear" w:color="auto" w:fill="FFFFFF"/>
+        </w:rPr>
+        <w:t xml:space="preserve"> nuôi 5v ở chế độ stereo. </w:t>
+      </w:r>
+    </w:p>
+    <w:p>
+      <w:pPr>
+        <w:rPr>
+          <w:rFonts w:cstheme="minorHAnsi"/>
+          <w:szCs w:val="20"/>
+          <w:shd w:val="clear" w:color="auto" w:fill="FFFFFF"/>
+        </w:rPr>
+      </w:pPr>
+      <w:r>
+        <w:rPr>
+          <w:rFonts w:cstheme="minorHAnsi"/>
+          <w:szCs w:val="20"/>
+          <w:shd w:val="clear" w:color="auto" w:fill="FFFFFF"/>
+        </w:rPr>
+        <w:t xml:space="preserve">Chip CS43L22, để hiểu đơn giản, thì nó có 2 đường: 1 đường dữ liệu âm thanh digital , 1 đường điều khiển. Hai đường này được điều khiển qua 2 giao thức, đường âm thanh digital qua I2S, đường điều khiển qua I2C. Ứng với board STM32F4 thì đường I2S kết nối với chân SPI3, còn đường I2C kết nối với chân I2C1. Ngoài 2 chân này, ta cần phải cấu hình một vài chân GPIO khác (clock, reset, enable…). </w:t>
+      </w:r>
+    </w:p>
+    <w:p>
+      <w:pPr>
+        <w:rPr>
+          <w:rFonts w:cstheme="minorHAnsi"/>
+          <w:szCs w:val="20"/>
+          <w:shd w:val="clear" w:color="auto" w:fill="FFFFFF"/>
+        </w:rPr>
+      </w:pPr>
+      <w:r>
+        <w:rPr>
+          <w:rFonts w:cstheme="minorHAnsi"/>
+          <w:szCs w:val="20"/>
+          <w:shd w:val="clear" w:color="auto" w:fill="FFFFFF"/>
+        </w:rPr>
+        <w:t>Cấu hình Clock:</w:t>
+      </w:r>
+    </w:p>
+    <w:p>
+      <w:pPr>
+        <w:rPr>
+          <w:rFonts w:cstheme="minorHAnsi"/>
+          <w:szCs w:val="20"/>
+          <w:shd w:val="clear" w:color="auto" w:fill="FFFFFF"/>
+        </w:rPr>
+      </w:pPr>
+      <w:r>
+        <w:rPr>
+          <w:rFonts w:cstheme="minorHAnsi"/>
+          <w:szCs w:val="20"/>
+          <w:shd w:val="clear" w:color="auto" w:fill="FFFFFF"/>
+        </w:rPr>
+        <w:t xml:space="preserve"> </w:t>
+      </w:r>
+      <w:r>
+        <w:rPr>
+          <w:rFonts w:cstheme="minorHAnsi"/>
+          <w:szCs w:val="20"/>
+          <w:shd w:val="clear" w:color="auto" w:fill="FFFFFF"/>
+        </w:rPr>
+        <w:tab/>
+        <w:t xml:space="preserve">Trước hết phải bật clock lên. Để làm việc này thì cần bật clock cho các chân GPIO sau: </w:t>
+      </w:r>
+      <w:r>
+        <w:rPr>
+          <w:rFonts w:cstheme="minorHAnsi"/>
+          <w:szCs w:val="20"/>
+          <w:shd w:val="clear" w:color="auto" w:fill="FFFFFF"/>
+        </w:rPr>
+        <w:t>GPIOA (I2S_WS signal), GPIOB (I2C_SDA &amp; I2S_SCL), GPIOC (I2S_MCK, I2S_SCK,</w:t>
+      </w:r>
+      <w:r>
+        <w:rPr>
+          <w:rFonts w:cstheme="minorHAnsi"/>
+          <w:szCs w:val="20"/>
+          <w:shd w:val="clear" w:color="auto" w:fill="FFFFFF"/>
+        </w:rPr>
+        <w:t xml:space="preserve"> I2S_SD) và GPIOD (Reset</w:t>
+      </w:r>
+      <w:r>
+        <w:rPr>
+          <w:rFonts w:cstheme="minorHAnsi"/>
+          <w:szCs w:val="20"/>
+          <w:shd w:val="clear" w:color="auto" w:fill="FFFFFF"/>
+        </w:rPr>
+        <w:t xml:space="preserve"> CS43L22)</w:t>
+      </w:r>
+      <w:r>
+        <w:rPr>
+          <w:rFonts w:cstheme="minorHAnsi"/>
+          <w:szCs w:val="20"/>
+          <w:shd w:val="clear" w:color="auto" w:fill="FFFFFF"/>
+        </w:rPr>
+        <w:t xml:space="preserve">. Việc cấu hình và bật clock thông qua thanh ghi </w:t>
+      </w:r>
+      <w:r>
+        <w:rPr>
+          <w:rFonts w:cstheme="minorHAnsi"/>
+          <w:szCs w:val="20"/>
+          <w:shd w:val="clear" w:color="auto" w:fill="FFFFFF"/>
+        </w:rPr>
+        <w:t>Reset and Clock Control” (RCC)</w:t>
+      </w:r>
+      <w:r>
+        <w:rPr>
+          <w:rFonts w:cstheme="minorHAnsi"/>
+          <w:szCs w:val="20"/>
+          <w:shd w:val="clear" w:color="auto" w:fill="FFFFFF"/>
+        </w:rPr>
+        <w:t xml:space="preserve"> (nằm trong thư viện </w:t>
+      </w:r>
+      <w:r>
+        <w:rPr>
+          <w:rFonts w:cstheme="minorHAnsi"/>
+          <w:b/>
+          <w:szCs w:val="20"/>
+          <w:shd w:val="clear" w:color="auto" w:fill="FFFFFF"/>
+        </w:rPr>
+        <w:t>stm32f4xx_rcc.h</w:t>
+      </w:r>
+      <w:r>
+        <w:rPr>
+          <w:rFonts w:cstheme="minorHAnsi"/>
+          <w:szCs w:val="20"/>
+          <w:shd w:val="clear" w:color="auto" w:fill="FFFFFF"/>
+        </w:rPr>
+        <w:t>). Sử dụng lệnh sau để làm các việc trên:</w:t>
+      </w:r>
+    </w:p>
+    <w:p>
+      <w:pPr>
+        <w:rPr>
+          <w:rFonts w:cstheme="minorHAnsi"/>
+          <w:i/>
+          <w:szCs w:val="20"/>
+          <w:shd w:val="clear" w:color="auto" w:fill="FFFFFF"/>
+        </w:rPr>
+      </w:pPr>
+      <w:r>
+        <w:rPr>
+          <w:rFonts w:cstheme="minorHAnsi"/>
+          <w:i/>
+          <w:szCs w:val="20"/>
+          <w:shd w:val="clear" w:color="auto" w:fill="FFFFFF"/>
+        </w:rPr>
+        <w:tab/>
+      </w:r>
+      <w:r>
+        <w:rPr>
+          <w:rFonts w:cstheme="minorHAnsi"/>
+          <w:b/>
+          <w:i/>
+          <w:szCs w:val="20"/>
+          <w:shd w:val="clear" w:color="auto" w:fill="FFFFFF"/>
+        </w:rPr>
+        <w:t>RCC_AHB1PeriphClockCmd</w:t>
+      </w:r>
+      <w:r>
+        <w:rPr>
+          <w:rFonts w:cstheme="minorHAnsi"/>
+          <w:i/>
+          <w:szCs w:val="20"/>
+          <w:shd w:val="clear" w:color="auto" w:fill="FFFFFF"/>
+        </w:rPr>
+        <w:t xml:space="preserve">(RCC_AHB1Periph_GPIOA | RCC_AHB1Periph_GPIOB | </w:t>
+      </w:r>
+      <w:r>
+        <w:rPr>
+          <w:rFonts w:cstheme="minorHAnsi"/>
+          <w:i/>
+          <w:szCs w:val="20"/>
+          <w:shd w:val="clear" w:color="auto" w:fill="FFFFFF"/>
+        </w:rPr>
+        <w:tab/>
+      </w:r>
+      <w:r>
+        <w:rPr>
+          <w:rFonts w:cstheme="minorHAnsi"/>
+          <w:i/>
+          <w:szCs w:val="20"/>
+          <w:shd w:val="clear" w:color="auto" w:fill="FFFFFF"/>
+        </w:rPr>
+        <w:tab/>
+      </w:r>
+      <w:r>
+        <w:rPr>
+          <w:rFonts w:cstheme="minorHAnsi"/>
+          <w:i/>
+          <w:szCs w:val="20"/>
+          <w:shd w:val="clear" w:color="auto" w:fill="FFFFFF"/>
+        </w:rPr>
+        <w:tab/>
+      </w:r>
+      <w:r>
+        <w:rPr>
+          <w:rFonts w:cstheme="minorHAnsi"/>
+          <w:i/>
+          <w:szCs w:val="20"/>
+          <w:shd w:val="clear" w:color="auto" w:fill="FFFFFF"/>
+        </w:rPr>
+        <w:tab/>
+      </w:r>
+      <w:r>
+        <w:rPr>
+          <w:rFonts w:cstheme="minorHAnsi"/>
+          <w:i/>
+          <w:szCs w:val="20"/>
+          <w:shd w:val="clear" w:color="auto" w:fill="FFFFFF"/>
+        </w:rPr>
+        <w:tab/>
+      </w:r>
+      <w:r>
+        <w:rPr>
+          <w:rFonts w:cstheme="minorHAnsi"/>
+          <w:i/>
+          <w:szCs w:val="20"/>
+          <w:shd w:val="clear" w:color="auto" w:fill="FFFFFF"/>
+        </w:rPr>
+        <w:tab/>
+      </w:r>
+      <w:r>
+        <w:rPr>
+          <w:rFonts w:cstheme="minorHAnsi"/>
+          <w:i/>
+          <w:szCs w:val="20"/>
+          <w:shd w:val="clear" w:color="auto" w:fill="FFFFFF"/>
+        </w:rPr>
+        <w:tab/>
+        <w:t>RCC_AHB1Periph_GPIOC | RCC_AHB1Periph_GPIOD, ENABLE);</w:t>
+      </w:r>
+    </w:p>
+    <w:p>
+      <w:pPr>
+        <w:rPr>
+          <w:rFonts w:cstheme="minorHAnsi"/>
+        </w:rPr>
+      </w:pPr>
+      <w:r>
+        <w:rPr>
+          <w:rFonts w:cstheme="minorHAnsi"/>
+        </w:rPr>
+        <w:t xml:space="preserve">Tiếp theo, ta cần bật clock cho chân SPI3 và I2C1 (chân data và chân điều khiển chip </w:t>
+      </w:r>
+      <w:r>
+        <w:rPr>
+          <w:rFonts w:cstheme="minorHAnsi"/>
+          <w:szCs w:val="20"/>
+          <w:shd w:val="clear" w:color="auto" w:fill="FFFFFF"/>
+        </w:rPr>
+        <w:t>CS43L22</w:t>
+      </w:r>
+      <w:r>
+        <w:rPr>
+          <w:rFonts w:cstheme="minorHAnsi"/>
+        </w:rPr>
+        <w:t>).</w:t>
+      </w:r>
+    </w:p>
+    <w:p>
+      <w:pPr>
+        <w:rPr>
+          <w:rFonts w:cstheme="minorHAnsi"/>
+          <w:i/>
+        </w:rPr>
+      </w:pPr>
+      <w:r>
+        <w:rPr>
+          <w:rFonts w:cstheme="minorHAnsi"/>
+        </w:rPr>
+        <w:tab/>
+      </w:r>
+      <w:r>
+        <w:rPr>
+          <w:rFonts w:cstheme="minorHAnsi"/>
+          <w:b/>
+          <w:i/>
+        </w:rPr>
+        <w:t>RCC_AHB1PeriphClockCmd</w:t>
+      </w:r>
+      <w:r>
+        <w:rPr>
+          <w:rFonts w:cstheme="minorHAnsi"/>
+          <w:i/>
+        </w:rPr>
+        <w:t xml:space="preserve">(RCC_AHB1Periph_GPIOA | RCC_AHB1Periph_GPIOB | </w:t>
+      </w:r>
+      <w:r>
+        <w:rPr>
+          <w:rFonts w:cstheme="minorHAnsi"/>
+          <w:i/>
+        </w:rPr>
+        <w:tab/>
+      </w:r>
+      <w:r>
+        <w:rPr>
+          <w:rFonts w:cstheme="minorHAnsi"/>
+          <w:i/>
+        </w:rPr>
+        <w:tab/>
+      </w:r>
+      <w:r>
+        <w:rPr>
+          <w:rFonts w:cstheme="minorHAnsi"/>
+          <w:i/>
+        </w:rPr>
+        <w:tab/>
+      </w:r>
+      <w:r>
+        <w:rPr>
+          <w:rFonts w:cstheme="minorHAnsi"/>
+          <w:i/>
+        </w:rPr>
+        <w:tab/>
+      </w:r>
+      <w:r>
+        <w:rPr>
+          <w:rFonts w:cstheme="minorHAnsi"/>
+          <w:i/>
+        </w:rPr>
+        <w:tab/>
+      </w:r>
+      <w:r>
+        <w:rPr>
+          <w:rFonts w:cstheme="minorHAnsi"/>
+          <w:i/>
+        </w:rPr>
+        <w:tab/>
+      </w:r>
+      <w:r>
+        <w:rPr>
+          <w:rFonts w:cstheme="minorHAnsi"/>
+          <w:i/>
+        </w:rPr>
+        <w:tab/>
+        <w:t>RCC_AHB1Periph_GPIOC | RCC_AHB1Periph_GPIOD, ENABLE);</w:t>
+      </w:r>
+    </w:p>
+    <w:p>
+      <w:pPr>
+        <w:rPr>
+          <w:rFonts w:cstheme="minorHAnsi"/>
+        </w:rPr>
+      </w:pPr>
+      <w:r>
+        <w:rPr>
+          <w:rFonts w:cstheme="minorHAnsi"/>
+        </w:rPr>
+        <w:t>I2S có module PLL dùng để tạo tần số lấy mẫu chuẩn. Để bật, dùng lệnh sau:</w:t>
+      </w:r>
+    </w:p>
+    <w:p>
+      <w:pPr>
+        <w:rPr>
+          <w:rFonts w:cstheme="minorHAnsi"/>
+        </w:rPr>
+      </w:pPr>
+      <w:r>
+        <w:rPr>
+          <w:rFonts w:cstheme="minorHAnsi"/>
+        </w:rPr>
+        <w:lastRenderedPageBreak/>
+        <w:tab/>
+      </w:r>
+      <w:r>
+        <w:rPr>
+          <w:rFonts w:cstheme="minorHAnsi"/>
+          <w:b/>
+        </w:rPr>
+        <w:t>RCC_PLLI2SCmd</w:t>
+      </w:r>
+      <w:r>
+        <w:rPr>
+          <w:rFonts w:cstheme="minorHAnsi"/>
+        </w:rPr>
+        <w:t>(ENABLE);</w:t>
+      </w:r>
+    </w:p>
+    <w:p>
+      <w:pPr>
+        <w:rPr>
+          <w:rFonts w:cstheme="minorHAnsi"/>
+        </w:rPr>
+      </w:pPr>
+      <w:r>
+        <w:rPr>
+          <w:rFonts w:cstheme="minorHAnsi"/>
+        </w:rPr>
+        <w:t>Cấu hình GPIO:</w:t>
+      </w:r>
+    </w:p>
+    <w:p>
+      <w:pPr>
+        <w:rPr>
+          <w:rFonts w:cstheme="minorHAnsi"/>
+        </w:rPr>
+      </w:pPr>
+      <w:r>
+        <w:rPr>
+          <w:rFonts w:cstheme="minorHAnsi"/>
+        </w:rPr>
+        <w:tab/>
+        <w:t xml:space="preserve"> Cần set chế độ làm việc của chân (in, out), cấu hình đầu ra (push-pull hay là open-drain, tốc độ…). Thư viện “stm32f4xx_gpio.h” cung cấp 1 struct cho phép làm những việc này </w:t>
+      </w:r>
+      <w:r>
+        <w:rPr>
+          <w:b/>
+        </w:rPr>
+        <w:t>GPIO_InitTypeDef</w:t>
+      </w:r>
+      <w:r>
+        <w:rPr>
+          <w:rFonts w:cstheme="minorHAnsi"/>
+        </w:rPr>
+        <w:t>. Ví dụ với tín hiệu reset thì struct sẽ như sau:</w:t>
+      </w:r>
+    </w:p>
+    <w:p>
+      <w:pPr>
+        <w:rPr>
+          <w:rFonts w:cstheme="minorHAnsi"/>
+          <w:i/>
+        </w:rPr>
+      </w:pPr>
+      <w:r>
+        <w:rPr>
+          <w:rFonts w:cstheme="minorHAnsi"/>
+          <w:i/>
+        </w:rPr>
+        <w:tab/>
+        <w:t xml:space="preserve">GPIO_InitTypeDef PinInitStruct; </w:t>
+      </w:r>
+    </w:p>
+    <w:p>
+      <w:pPr>
+        <w:rPr>
+          <w:rFonts w:cstheme="minorHAnsi"/>
+          <w:i/>
+        </w:rPr>
+      </w:pPr>
+      <w:r>
+        <w:rPr>
+          <w:rFonts w:cstheme="minorHAnsi"/>
+          <w:i/>
+        </w:rPr>
+        <w:tab/>
+        <w:t xml:space="preserve">PinInitStruct.GPIO_Pin = GPIO_Pin_4; </w:t>
+      </w:r>
+    </w:p>
+    <w:p>
+      <w:pPr>
+        <w:rPr>
+          <w:rFonts w:cstheme="minorHAnsi"/>
+          <w:i/>
+        </w:rPr>
+      </w:pPr>
+      <w:r>
+        <w:rPr>
+          <w:rFonts w:cstheme="minorHAnsi"/>
+          <w:i/>
+        </w:rPr>
+        <w:tab/>
+        <w:t xml:space="preserve">PinInitStruct.GPIO_Mode = GPIO_Mode_OUT; </w:t>
+      </w:r>
+    </w:p>
+    <w:p>
+      <w:pPr>
+        <w:rPr>
+          <w:rFonts w:cstheme="minorHAnsi"/>
+          <w:i/>
+        </w:rPr>
+      </w:pPr>
+      <w:r>
+        <w:rPr>
+          <w:rFonts w:cstheme="minorHAnsi"/>
+          <w:i/>
+        </w:rPr>
+        <w:tab/>
+        <w:t xml:space="preserve">PinInitStruct.GPIO_OType = GPIO_OType_PP; </w:t>
+      </w:r>
+    </w:p>
+    <w:p>
+      <w:pPr>
+        <w:rPr>
+          <w:rFonts w:cstheme="minorHAnsi"/>
+          <w:i/>
+        </w:rPr>
+      </w:pPr>
+      <w:r>
+        <w:rPr>
+          <w:rFonts w:cstheme="minorHAnsi"/>
+          <w:i/>
+        </w:rPr>
+        <w:tab/>
+        <w:t xml:space="preserve">PinInitStruct.GPIO_PuPd = GPIO_PuPd_DOWN; </w:t>
+      </w:r>
+    </w:p>
+    <w:p>
+      <w:pPr>
+        <w:rPr>
+          <w:rFonts w:cstheme="minorHAnsi"/>
+          <w:i/>
+        </w:rPr>
+      </w:pPr>
+      <w:r>
+        <w:rPr>
+          <w:rFonts w:cstheme="minorHAnsi"/>
+          <w:i/>
+        </w:rPr>
+        <w:tab/>
+        <w:t xml:space="preserve">PinInitStruct.GPIO_Speed = GPIO_Speed_50MHz; </w:t>
+      </w:r>
+    </w:p>
+    <w:p>
+      <w:pPr>
+        <w:rPr>
+          <w:rFonts w:cstheme="minorHAnsi"/>
+          <w:i/>
+        </w:rPr>
+      </w:pPr>
+      <w:r>
+        <w:rPr>
+          <w:rFonts w:cstheme="minorHAnsi"/>
+          <w:i/>
+        </w:rPr>
+        <w:tab/>
+      </w:r>
+      <w:r>
+        <w:rPr>
+          <w:rFonts w:cstheme="minorHAnsi"/>
+          <w:b/>
+          <w:i/>
+        </w:rPr>
+        <w:t>GPIO_Init</w:t>
+      </w:r>
+      <w:r>
+        <w:rPr>
+          <w:rFonts w:cstheme="minorHAnsi"/>
+          <w:i/>
+        </w:rPr>
+        <w:t>(GPIOD, &amp;PinInitStruct);</w:t>
+      </w:r>
+    </w:p>
+    <w:p>
+      <w:pPr>
+        <w:rPr>
+          <w:rFonts w:cstheme="minorHAnsi"/>
+        </w:rPr>
+      </w:pPr>
+      <w:r>
+        <w:rPr>
+          <w:rFonts w:cstheme="minorHAnsi"/>
+        </w:rPr>
+        <w:t>Chế độ làm việc của I2S và I2C sẽ là “</w:t>
+      </w:r>
+      <w:r>
+        <w:rPr>
+          <w:rFonts w:cstheme="minorHAnsi"/>
+        </w:rPr>
+        <w:t>Alternate function</w:t>
+      </w:r>
+      <w:r>
+        <w:rPr>
+          <w:rFonts w:cstheme="minorHAnsi"/>
+        </w:rPr>
+        <w:t>” (</w:t>
+      </w:r>
+      <w:r>
+        <w:rPr>
+          <w:rFonts w:cstheme="minorHAnsi"/>
+        </w:rPr>
+        <w:t>GPIO_Mode_AF</w:t>
+      </w:r>
+      <w:r>
+        <w:rPr>
+          <w:rFonts w:cstheme="minorHAnsi"/>
+        </w:rPr>
+        <w:t xml:space="preserve">). Đầu ra của chân I2C sẽ là </w:t>
+      </w:r>
+      <w:r>
+        <w:rPr>
+          <w:rFonts w:cstheme="minorHAnsi"/>
+        </w:rPr>
+        <w:t>“open drain” (GPIO_OType_OD)</w:t>
+      </w:r>
+      <w:r>
+        <w:rPr>
+          <w:rFonts w:cstheme="minorHAnsi"/>
+        </w:rPr>
+        <w:t xml:space="preserve"> và “no pull” </w:t>
+      </w:r>
+      <w:r>
+        <w:rPr>
+          <w:rFonts w:cstheme="minorHAnsi"/>
+        </w:rPr>
+        <w:t>(GPIO_PuPd_NOPULL)</w:t>
+      </w:r>
+      <w:r>
+        <w:rPr>
+          <w:rFonts w:cstheme="minorHAnsi"/>
+        </w:rPr>
+        <w:t xml:space="preserve">. Đầu ra của chân I2S sẽ là </w:t>
+      </w:r>
+      <w:r>
+        <w:rPr>
+          <w:rFonts w:cstheme="minorHAnsi"/>
+        </w:rPr>
+        <w:t>“push-pull” (GPIO_OType_PP)</w:t>
+      </w:r>
+      <w:r>
+        <w:rPr>
+          <w:rFonts w:cstheme="minorHAnsi"/>
+        </w:rPr>
+        <w:t>. Do hầu hết cá chân đều được ghép giữa nhiều “</w:t>
+      </w:r>
+      <w:r>
+        <w:rPr>
+          <w:rFonts w:cstheme="minorHAnsi"/>
+        </w:rPr>
+        <w:t>alternate functions</w:t>
+      </w:r>
+      <w:r>
+        <w:rPr>
+          <w:rFonts w:cstheme="minorHAnsi"/>
+        </w:rPr>
+        <w:t>”, nên ta cần phải gán nó cho 1 cái thích hợp. Việc này sẽ được thực hiện nhờ câu lệnh sau:</w:t>
+      </w:r>
+    </w:p>
+    <w:p>
+      <w:pPr>
+        <w:rPr>
+          <w:rFonts w:cstheme="minorHAnsi"/>
+          <w:i/>
+        </w:rPr>
+      </w:pPr>
+      <w:r>
+        <w:rPr>
+          <w:rFonts w:cstheme="minorHAnsi"/>
+          <w:i/>
+        </w:rPr>
+        <w:tab/>
+      </w:r>
+      <w:r>
+        <w:rPr>
+          <w:rFonts w:cstheme="minorHAnsi"/>
+          <w:b/>
+          <w:i/>
+        </w:rPr>
+        <w:t>GPIO_PinAFConfig</w:t>
+      </w:r>
+      <w:r>
+        <w:rPr>
+          <w:rFonts w:cstheme="minorHAnsi"/>
+          <w:i/>
+        </w:rPr>
+        <w:t>(GPIOA, GPIO_PinSource4, GPIO_AF_SPI3);</w:t>
+      </w:r>
+    </w:p>
+    <w:p>
+      <w:pPr>
+        <w:rPr>
+          <w:rFonts w:cstheme="minorHAnsi"/>
+        </w:rPr>
+      </w:pPr>
+      <w:r>
+        <w:rPr>
+          <w:rFonts w:cstheme="minorHAnsi"/>
+        </w:rPr>
+        <w:t>Cấu hình I2S:</w:t>
+      </w:r>
+    </w:p>
+    <w:p>
+      <w:pPr>
+        <w:rPr>
+          <w:rFonts w:cstheme="minorHAnsi"/>
+        </w:rPr>
+      </w:pPr>
+      <w:r>
+        <w:rPr>
+          <w:rFonts w:cstheme="minorHAnsi"/>
+        </w:rPr>
+        <w:tab/>
+        <w:t>Bây giờ thì các chân GPIO đã được cấu hình, và ta có thể sử dụng được. Do I2S là 1 phần của SPI nên các hàm cần thiết sẽ nằm trong “stm32f4xx_spi.h”</w:t>
+      </w:r>
+    </w:p>
+    <w:p>
+      <w:pPr>
+        <w:rPr>
+          <w:rFonts w:cstheme="minorHAnsi"/>
+          <w:i/>
+        </w:rPr>
+      </w:pPr>
+      <w:r>
+        <w:rPr>
+          <w:rFonts w:cstheme="minorHAnsi"/>
+          <w:i/>
+        </w:rPr>
+        <w:tab/>
+        <w:t>I2S_InitTypeDef I2S_InitType;</w:t>
+      </w:r>
+    </w:p>
+    <w:p>
+      <w:pPr>
+        <w:rPr>
+          <w:rFonts w:cstheme="minorHAnsi"/>
+          <w:i/>
+        </w:rPr>
+      </w:pPr>
+      <w:r>
+        <w:rPr>
+          <w:rFonts w:cstheme="minorHAnsi"/>
+          <w:i/>
+        </w:rPr>
+        <w:tab/>
+        <w:t>I2S_InitType.I2S_AudioFreq = I2S_AudioFreq_48k;</w:t>
+      </w:r>
+    </w:p>
+    <w:p>
+      <w:pPr>
+        <w:rPr>
+          <w:rFonts w:cstheme="minorHAnsi"/>
+          <w:i/>
+        </w:rPr>
+      </w:pPr>
+      <w:r>
+        <w:rPr>
+          <w:rFonts w:cstheme="minorHAnsi"/>
+          <w:i/>
+        </w:rPr>
+        <w:tab/>
+        <w:t>I2S_InitType.I2S_MCLKOutput = I2S_MCLKOutput_Enable;</w:t>
+      </w:r>
+    </w:p>
+    <w:p>
+      <w:pPr>
+        <w:rPr>
+          <w:rFonts w:cstheme="minorHAnsi"/>
+          <w:i/>
+        </w:rPr>
+      </w:pPr>
+      <w:r>
+        <w:rPr>
+          <w:rFonts w:cstheme="minorHAnsi"/>
+          <w:i/>
+        </w:rPr>
+        <w:tab/>
+        <w:t>I2S_InitType.I2S_Mode = I2S_Mode_MasterTx;</w:t>
+      </w:r>
+    </w:p>
+    <w:p>
+      <w:pPr>
+        <w:rPr>
+          <w:rFonts w:cstheme="minorHAnsi"/>
+          <w:i/>
+        </w:rPr>
+      </w:pPr>
+      <w:r>
+        <w:rPr>
+          <w:rFonts w:cstheme="minorHAnsi"/>
+          <w:i/>
+        </w:rPr>
+        <w:lastRenderedPageBreak/>
+        <w:tab/>
+        <w:t>I2S_InitType.I2S_DataFormat = I2S_DataFormat_16b;</w:t>
+      </w:r>
+    </w:p>
+    <w:p>
+      <w:pPr>
+        <w:rPr>
+          <w:rFonts w:cstheme="minorHAnsi"/>
+          <w:i/>
+        </w:rPr>
+      </w:pPr>
+      <w:r>
+        <w:rPr>
+          <w:rFonts w:cstheme="minorHAnsi"/>
+          <w:i/>
+        </w:rPr>
+        <w:tab/>
+        <w:t>I2S_InitType.I2S_Standard = I2S_Standard_Phillips;</w:t>
+      </w:r>
+    </w:p>
+    <w:p>
+      <w:pPr>
+        <w:rPr>
+          <w:rFonts w:cstheme="minorHAnsi"/>
+          <w:i/>
+        </w:rPr>
+      </w:pPr>
+      <w:r>
+        <w:rPr>
+          <w:rFonts w:cstheme="minorHAnsi"/>
+          <w:i/>
+        </w:rPr>
+        <w:tab/>
+        <w:t>I2S_InitType.I2S_CPOL = I2S_CPOL_Low;</w:t>
+      </w:r>
+    </w:p>
+    <w:p>
+      <w:pPr>
+        <w:rPr>
+          <w:rFonts w:cstheme="minorHAnsi"/>
+          <w:i/>
+        </w:rPr>
+      </w:pPr>
+      <w:r>
+        <w:rPr>
+          <w:rFonts w:cstheme="minorHAnsi"/>
+          <w:i/>
+        </w:rPr>
+        <w:tab/>
+      </w:r>
+      <w:r>
+        <w:rPr>
+          <w:rFonts w:cstheme="minorHAnsi"/>
+          <w:b/>
+          <w:i/>
+        </w:rPr>
+        <w:t>I2S_Init</w:t>
+      </w:r>
+      <w:r>
+        <w:rPr>
+          <w:rFonts w:cstheme="minorHAnsi"/>
+          <w:i/>
+        </w:rPr>
+        <w:t>(SPI3, &amp;I2S_InitType);</w:t>
+      </w:r>
+    </w:p>
+    <w:p>
+      <w:pPr>
+        <w:rPr>
+          <w:rFonts w:cstheme="minorHAnsi"/>
+        </w:rPr>
+      </w:pPr>
+      <w:r>
+        <w:rPr>
+          <w:rFonts w:cstheme="minorHAnsi"/>
+        </w:rPr>
+        <w:t>Sau khi khởi tạo xong, ta có thể bật ngoại vi này lên:</w:t>
+      </w:r>
+    </w:p>
+    <w:p>
+      <w:pPr>
+        <w:rPr>
+          <w:rFonts w:cstheme="minorHAnsi"/>
+          <w:i/>
+        </w:rPr>
+      </w:pPr>
+      <w:r>
+        <w:rPr>
+          <w:rFonts w:cstheme="minorHAnsi"/>
+          <w:i/>
+        </w:rPr>
+        <w:tab/>
+      </w:r>
+      <w:r>
+        <w:rPr>
+          <w:rFonts w:cstheme="minorHAnsi"/>
+          <w:b/>
+          <w:i/>
+        </w:rPr>
+        <w:t>I2S_Cmd</w:t>
+      </w:r>
+      <w:r>
+        <w:rPr>
+          <w:rFonts w:cstheme="minorHAnsi"/>
+          <w:i/>
+        </w:rPr>
+        <w:t>(SPI3, ENABLE);</w:t>
+      </w:r>
+    </w:p>
+    <w:p>
+      <w:pPr>
+        <w:rPr>
+          <w:rFonts w:cstheme="minorHAnsi"/>
+        </w:rPr>
+      </w:pPr>
+      <w:r>
+        <w:rPr>
+          <w:rFonts w:cstheme="minorHAnsi"/>
+        </w:rPr>
+        <w:t>Cấu hình I2C và kết nối đến CS43L22:</w:t>
+      </w:r>
+    </w:p>
+    <w:p>
+      <w:pPr>
+        <w:rPr>
+          <w:rFonts w:cstheme="minorHAnsi"/>
+        </w:rPr>
+      </w:pPr>
+      <w:r>
+        <w:rPr>
+          <w:rFonts w:cstheme="minorHAnsi"/>
+        </w:rPr>
+        <w:tab/>
+        <w:t>Giống GPIO và I2S, chân I2C cũng cần phải được cấu hình để giao tiếp được với DAC. Các hàm cần thiết nằm trong thư viện “stm32f4xx_i2c.h”</w:t>
+      </w:r>
+    </w:p>
+    <w:p>
+      <w:pPr>
+        <w:rPr>
+          <w:rFonts w:cstheme="minorHAnsi"/>
+          <w:i/>
+        </w:rPr>
+      </w:pPr>
+      <w:r>
+        <w:rPr>
+          <w:rFonts w:cstheme="minorHAnsi"/>
+          <w:i/>
+        </w:rPr>
+        <w:tab/>
+        <w:t>I2C_InitType.I2C_ClockSpeed = 100000;</w:t>
+      </w:r>
+    </w:p>
+    <w:p>
+      <w:pPr>
+        <w:rPr>
+          <w:rFonts w:cstheme="minorHAnsi"/>
+          <w:i/>
+        </w:rPr>
+      </w:pPr>
+      <w:r>
+        <w:rPr>
+          <w:rFonts w:cstheme="minorHAnsi"/>
+          <w:i/>
+        </w:rPr>
+        <w:tab/>
+        <w:t>I2C_InitType.I2C_Mode = I2C_Mode_I2C;</w:t>
+      </w:r>
+    </w:p>
+    <w:p>
+      <w:pPr>
+        <w:rPr>
+          <w:rFonts w:cstheme="minorHAnsi"/>
+          <w:i/>
+        </w:rPr>
+      </w:pPr>
+      <w:r>
+        <w:rPr>
+          <w:rFonts w:cstheme="minorHAnsi"/>
+          <w:i/>
+        </w:rPr>
+        <w:tab/>
+        <w:t>I2C_InitType.I2C_OwnAddress1 = 99;</w:t>
+      </w:r>
+    </w:p>
+    <w:p>
+      <w:pPr>
+        <w:rPr>
+          <w:rFonts w:cstheme="minorHAnsi"/>
+          <w:i/>
+        </w:rPr>
+      </w:pPr>
+      <w:r>
+        <w:rPr>
+          <w:rFonts w:cstheme="minorHAnsi"/>
+          <w:i/>
+        </w:rPr>
+        <w:tab/>
+        <w:t>I2C_InitType.I2C_Ack = I2C_Ack_Enable;</w:t>
+      </w:r>
+    </w:p>
+    <w:p>
+      <w:pPr>
+        <w:rPr>
+          <w:rFonts w:cstheme="minorHAnsi"/>
+          <w:i/>
+        </w:rPr>
+      </w:pPr>
+      <w:r>
+        <w:rPr>
+          <w:rFonts w:cstheme="minorHAnsi"/>
+          <w:i/>
+        </w:rPr>
+        <w:tab/>
+        <w:t>I2C_InitType.I2C_AcknowledgedAddress = I2C_AcknowledgedAddress_7bit;</w:t>
+      </w:r>
+    </w:p>
+    <w:p>
+      <w:pPr>
+        <w:rPr>
+          <w:rFonts w:cstheme="minorHAnsi"/>
+          <w:i/>
+        </w:rPr>
+      </w:pPr>
+      <w:r>
+        <w:rPr>
+          <w:rFonts w:cstheme="minorHAnsi"/>
+          <w:i/>
+        </w:rPr>
+        <w:tab/>
+        <w:t>I2C_InitType.I2C_DutyCycle = I2C_DutyCycle_2;</w:t>
+      </w:r>
+    </w:p>
+    <w:p>
+      <w:pPr>
+        <w:rPr>
+          <w:rFonts w:cstheme="minorHAnsi"/>
+          <w:i/>
+        </w:rPr>
+      </w:pPr>
+      <w:r>
+        <w:rPr>
+          <w:rFonts w:cstheme="minorHAnsi"/>
+          <w:i/>
+        </w:rPr>
+        <w:tab/>
+      </w:r>
+      <w:r>
+        <w:rPr>
+          <w:rFonts w:cstheme="minorHAnsi"/>
+          <w:b/>
+          <w:i/>
+        </w:rPr>
+        <w:t>I2C_Init</w:t>
+      </w:r>
+      <w:r>
+        <w:rPr>
+          <w:rFonts w:cstheme="minorHAnsi"/>
+          <w:i/>
+        </w:rPr>
+        <w:t xml:space="preserve">(I2C1, &amp;I2C_InitType);   </w:t>
+      </w:r>
+    </w:p>
+    <w:p>
+      <w:pPr>
+        <w:rPr>
+          <w:rFonts w:cstheme="minorHAnsi"/>
+          <w:i/>
+        </w:rPr>
+      </w:pPr>
+      <w:r>
+        <w:rPr>
+          <w:rFonts w:cstheme="minorHAnsi"/>
+          <w:i/>
+        </w:rPr>
+        <w:tab/>
+      </w:r>
+      <w:r>
+        <w:rPr>
+          <w:rFonts w:cstheme="minorHAnsi"/>
+          <w:b/>
+          <w:i/>
+        </w:rPr>
+        <w:t>I2C_Cmd</w:t>
+      </w:r>
+      <w:r>
+        <w:rPr>
+          <w:rFonts w:cstheme="minorHAnsi"/>
+          <w:i/>
+        </w:rPr>
+        <w:t>(I2C1, ENABLE</w:t>
+      </w:r>
+      <w:r>
+        <w:rPr>
+          <w:rFonts w:cstheme="minorHAnsi"/>
+          <w:i/>
+        </w:rPr>
+        <w:t xml:space="preserve">);        </w:t>
+      </w:r>
+    </w:p>
+    <w:p>
+      <w:pPr>
+        <w:rPr>
+          <w:rFonts w:cstheme="minorHAnsi"/>
+        </w:rPr>
+      </w:pPr>
+      <w:r>
+        <w:rPr>
+          <w:rFonts w:cstheme="minorHAnsi"/>
+        </w:rPr>
+        <w:t>Đến đây là hoàn thành các bước cấu hình ở phía STM32F4.</w:t>
+      </w:r>
+    </w:p>
+    <w:p>
+      <w:pPr>
+        <w:rPr>
+          <w:rFonts w:cstheme="minorHAnsi"/>
+        </w:rPr>
+      </w:pPr>
+      <w:r>
+        <w:rPr>
+          <w:rFonts w:cstheme="minorHAnsi"/>
+        </w:rPr>
+        <w:t xml:space="preserve"> Cấu hình DAC. Đầu tiên, ta cần bật nó lên bằng các đưa mức tín hiệu cao vào chân reset:</w:t>
+      </w:r>
+    </w:p>
+    <w:p>
+      <w:pPr>
+        <w:rPr>
+          <w:rFonts w:cstheme="minorHAnsi"/>
+          <w:i/>
+        </w:rPr>
+      </w:pPr>
+      <w:r>
+        <w:rPr>
+          <w:rFonts w:cstheme="minorHAnsi"/>
+          <w:i/>
+        </w:rPr>
+        <w:tab/>
+      </w:r>
+      <w:r>
+        <w:rPr>
+          <w:rFonts w:cstheme="minorHAnsi"/>
+          <w:b/>
+          <w:i/>
+        </w:rPr>
+        <w:t>GPIO_SetBits</w:t>
+      </w:r>
+      <w:r>
+        <w:rPr>
+          <w:rFonts w:cstheme="minorHAnsi"/>
+          <w:i/>
+        </w:rPr>
+        <w:t>(GPIOD, GPIO_Pin_4);</w:t>
+      </w:r>
+    </w:p>
+    <w:p>
+      <w:pPr>
+        <w:rPr>
+          <w:rFonts w:cstheme="minorHAnsi"/>
+        </w:rPr>
+      </w:pPr>
+      <w:r>
+        <w:rPr>
+          <w:rFonts w:cstheme="minorHAnsi"/>
+        </w:rPr>
+        <w:t>CS43L22 giống như 1 con chip vi điều khiển, nó có các thanh ghi , và ta sử dụng giao thức I2C để đọc, ghi vào các thanh ghi đó. Các hàm để đọc ghi như sau:</w:t>
+      </w:r>
+    </w:p>
+    <w:p>
+      <w:pPr>
+        <w:numPr>
+          <w:ilvl w:val="0"/>
+          <w:numId w:val="5"/>
+        </w:numPr>
+        <w:spacing w:before="100" w:beforeAutospacing="1" w:after="100" w:afterAutospacing="1" w:line="390" w:lineRule="atLeast"/>
+        <w:rPr>
+          <w:rFonts w:eastAsia="Times New Roman" w:cstheme="minorHAnsi"/>
+          <w:i/>
+          <w:sz w:val="24"/>
+          <w:szCs w:val="24"/>
+        </w:rPr>
+      </w:pPr>
+      <w:r>
+        <w:rPr>
+          <w:rFonts w:eastAsia="Times New Roman" w:cstheme="minorHAnsi"/>
+          <w:i/>
+          <w:sz w:val="24"/>
+          <w:szCs w:val="24"/>
+        </w:rPr>
+        <w:lastRenderedPageBreak/>
+        <w:t>I2C_GenerateSTART  </w:t>
+      </w:r>
+    </w:p>
+    <w:p>
+      <w:pPr>
+        <w:numPr>
+          <w:ilvl w:val="0"/>
+          <w:numId w:val="5"/>
+        </w:numPr>
+        <w:spacing w:before="100" w:beforeAutospacing="1" w:after="100" w:afterAutospacing="1" w:line="390" w:lineRule="atLeast"/>
+        <w:rPr>
+          <w:rFonts w:eastAsia="Times New Roman" w:cstheme="minorHAnsi"/>
+          <w:i/>
+          <w:sz w:val="24"/>
+          <w:szCs w:val="24"/>
+        </w:rPr>
+      </w:pPr>
+      <w:r>
+        <w:rPr>
+          <w:rFonts w:eastAsia="Times New Roman" w:cstheme="minorHAnsi"/>
+          <w:i/>
+          <w:sz w:val="24"/>
+          <w:szCs w:val="24"/>
+        </w:rPr>
+        <w:t>I2C_Send7bitAddress  </w:t>
+      </w:r>
+    </w:p>
+    <w:p>
+      <w:pPr>
+        <w:numPr>
+          <w:ilvl w:val="0"/>
+          <w:numId w:val="5"/>
+        </w:numPr>
+        <w:spacing w:before="100" w:beforeAutospacing="1" w:after="100" w:afterAutospacing="1" w:line="390" w:lineRule="atLeast"/>
+        <w:rPr>
+          <w:rFonts w:eastAsia="Times New Roman" w:cstheme="minorHAnsi"/>
+          <w:i/>
+          <w:sz w:val="24"/>
+          <w:szCs w:val="24"/>
+        </w:rPr>
+      </w:pPr>
+      <w:r>
+        <w:rPr>
+          <w:rFonts w:eastAsia="Times New Roman" w:cstheme="minorHAnsi"/>
+          <w:i/>
+          <w:sz w:val="24"/>
+          <w:szCs w:val="24"/>
+        </w:rPr>
+        <w:t>I2C_SendData  </w:t>
+      </w:r>
+    </w:p>
+    <w:p>
+      <w:pPr>
+        <w:numPr>
+          <w:ilvl w:val="0"/>
+          <w:numId w:val="5"/>
+        </w:numPr>
+        <w:spacing w:before="100" w:beforeAutospacing="1" w:after="100" w:afterAutospacing="1" w:line="390" w:lineRule="atLeast"/>
+        <w:rPr>
+          <w:rFonts w:eastAsia="Times New Roman" w:cstheme="minorHAnsi"/>
+          <w:i/>
+          <w:sz w:val="24"/>
+          <w:szCs w:val="24"/>
+        </w:rPr>
+      </w:pPr>
+      <w:r>
+        <w:rPr>
+          <w:rFonts w:eastAsia="Times New Roman" w:cstheme="minorHAnsi"/>
+          <w:i/>
+          <w:sz w:val="24"/>
+          <w:szCs w:val="24"/>
+        </w:rPr>
+        <w:t>I2C_ReceiveData  </w:t>
+      </w:r>
+    </w:p>
+    <w:p>
+      <w:pPr>
+        <w:numPr>
+          <w:ilvl w:val="0"/>
+          <w:numId w:val="5"/>
+        </w:numPr>
+        <w:spacing w:before="100" w:beforeAutospacing="1" w:after="100" w:afterAutospacing="1" w:line="390" w:lineRule="atLeast"/>
+        <w:rPr>
+          <w:rFonts w:eastAsia="Times New Roman" w:cstheme="minorHAnsi"/>
+          <w:i/>
+          <w:sz w:val="24"/>
+          <w:szCs w:val="24"/>
+        </w:rPr>
+      </w:pPr>
+      <w:r>
+        <w:rPr>
+          <w:rFonts w:eastAsia="Times New Roman" w:cstheme="minorHAnsi"/>
+          <w:i/>
+          <w:sz w:val="24"/>
+          <w:szCs w:val="24"/>
+        </w:rPr>
+        <w:t xml:space="preserve">I2C_GenerateStop </w:t>
+      </w:r>
+    </w:p>
+    <w:p>
+      <w:r>
+        <w:t>Trước khi truyền tải, ta cần kiểm tra xem CS43L22 có sẵn sàng cho việc truyền tải không bằng 2 lệnh:</w:t>
+      </w:r>
+    </w:p>
+    <w:p>
+      <w:pPr>
+        <w:numPr>
+          <w:ilvl w:val="0"/>
+          <w:numId w:val="6"/>
+        </w:numPr>
+        <w:spacing w:before="100" w:beforeAutospacing="1" w:after="100" w:afterAutospacing="1" w:line="390" w:lineRule="atLeast"/>
+        <w:rPr>
+          <w:rFonts w:ascii="Times New Roman" w:eastAsia="Times New Roman" w:hAnsi="Times New Roman"/>
+          <w:sz w:val="24"/>
+          <w:szCs w:val="24"/>
+          <w:lang w:eastAsia="ja-JP"/>
+        </w:rPr>
+      </w:pPr>
+      <w:r>
+        <w:rPr>
+          <w:rFonts w:ascii="Times New Roman" w:eastAsia="Times New Roman" w:hAnsi="Times New Roman"/>
+          <w:sz w:val="24"/>
+          <w:szCs w:val="24"/>
+          <w:lang w:eastAsia="ja-JP"/>
+        </w:rPr>
+        <w:t>I2C_CheckEvent  sử dụng để kiểm tra các event nếu có</w:t>
+      </w:r>
+    </w:p>
+    <w:p>
+      <w:pPr>
+        <w:numPr>
+          <w:ilvl w:val="0"/>
+          <w:numId w:val="6"/>
+        </w:numPr>
+        <w:spacing w:before="100" w:beforeAutospacing="1" w:after="100" w:afterAutospacing="1" w:line="390" w:lineRule="atLeast"/>
+        <w:rPr>
+          <w:rFonts w:ascii="Times New Roman" w:eastAsia="Times New Roman" w:hAnsi="Times New Roman"/>
+          <w:sz w:val="24"/>
+          <w:szCs w:val="24"/>
+          <w:lang w:eastAsia="ja-JP"/>
+        </w:rPr>
+      </w:pPr>
+      <w:r>
+        <w:rPr>
+          <w:rFonts w:ascii="Times New Roman" w:eastAsia="Times New Roman" w:hAnsi="Times New Roman"/>
+          <w:sz w:val="24"/>
+          <w:szCs w:val="24"/>
+          <w:lang w:eastAsia="ja-JP"/>
+        </w:rPr>
+        <w:t>I2C_GetFlagStatus để kiểm tra trạng thái các cờ (</w:t>
+      </w:r>
+      <w:r>
+        <w:rPr>
+          <w:rFonts w:ascii="Times New Roman" w:eastAsia="Times New Roman" w:hAnsi="Times New Roman"/>
+          <w:sz w:val="24"/>
+          <w:szCs w:val="24"/>
+          <w:lang w:eastAsia="ja-JP"/>
+        </w:rPr>
+        <w:t>ví dụ kiểm tra xem I2C bus có bận không  trước khi truyền tải</w:t>
+      </w:r>
+      <w:r>
+        <w:rPr>
+          <w:rFonts w:ascii="Times New Roman" w:eastAsia="Times New Roman" w:hAnsi="Times New Roman"/>
+          <w:sz w:val="24"/>
+          <w:szCs w:val="24"/>
+          <w:lang w:eastAsia="ja-JP"/>
+        </w:rPr>
+        <w:t>)</w:t>
+      </w:r>
+    </w:p>
+    <w:p>
+      <w:pPr>
+        <w:spacing w:before="100" w:beforeAutospacing="1" w:after="100" w:afterAutospacing="1" w:line="390" w:lineRule="atLeast"/>
+        <w:rPr>
+          <w:rFonts w:ascii="Times New Roman" w:eastAsia="Times New Roman" w:hAnsi="Times New Roman"/>
+          <w:sz w:val="24"/>
+          <w:szCs w:val="24"/>
+          <w:lang w:eastAsia="ja-JP"/>
+        </w:rPr>
+      </w:pPr>
+      <w:r>
+        <w:rPr>
+          <w:rFonts w:ascii="Times New Roman" w:eastAsia="Times New Roman" w:hAnsi="Times New Roman"/>
+          <w:sz w:val="24"/>
+          <w:szCs w:val="24"/>
+          <w:lang w:eastAsia="ja-JP"/>
+        </w:rPr>
+        <w:t>Bây giờ thì có thể bắt đầu công việc truyền tải. Sử dụng lệnh sau:</w:t>
+      </w:r>
+    </w:p>
+    <w:p>
+      <w:pPr>
+        <w:pStyle w:val="NormalWeb"/>
+        <w:spacing w:before="0" w:after="0" w:line="390" w:lineRule="atLeast"/>
+        <w:rPr>
+          <w:rStyle w:val="crayon-sy"/>
+          <w:rFonts w:ascii="inherit" w:hAnsi="inherit" w:cs="Courier New"/>
+          <w:i/>
+          <w:color w:val="000000"/>
+        </w:rPr>
+      </w:pPr>
+      <w:r>
+        <w:rPr>
+          <w:rStyle w:val="crayon-e"/>
+          <w:rFonts w:ascii="inherit" w:hAnsi="inherit" w:cs="Courier New"/>
+          <w:i/>
+          <w:color w:val="000000"/>
+        </w:rPr>
+        <w:tab/>
+      </w:r>
+      <w:r>
+        <w:rPr>
+          <w:rStyle w:val="crayon-e"/>
+          <w:rFonts w:ascii="inherit" w:hAnsi="inherit" w:cs="Courier New"/>
+          <w:i/>
+          <w:color w:val="000000"/>
+        </w:rPr>
+        <w:t>SPI_I2S_SendData</w:t>
+      </w:r>
+      <w:r>
+        <w:rPr>
+          <w:rStyle w:val="crayon-sy"/>
+          <w:rFonts w:ascii="inherit" w:hAnsi="inherit" w:cs="Courier New"/>
+          <w:i/>
+          <w:color w:val="000000"/>
+        </w:rPr>
+        <w:t>(</w:t>
+      </w:r>
+      <w:r>
+        <w:rPr>
+          <w:rStyle w:val="crayon-v"/>
+          <w:rFonts w:ascii="inherit" w:hAnsi="inherit" w:cs="Courier New"/>
+          <w:i/>
+          <w:color w:val="000000"/>
+        </w:rPr>
+        <w:t>SPI3</w:t>
+      </w:r>
+      <w:r>
+        <w:rPr>
+          <w:rStyle w:val="crayon-sy"/>
+          <w:rFonts w:ascii="inherit" w:hAnsi="inherit" w:cs="Courier New"/>
+          <w:i/>
+          <w:color w:val="000000"/>
+        </w:rPr>
+        <w:t>,</w:t>
+      </w:r>
+      <w:r>
+        <w:rPr>
+          <w:rStyle w:val="apple-converted-space"/>
+          <w:rFonts w:ascii="inherit" w:hAnsi="inherit" w:cs="Courier New"/>
+          <w:i/>
+          <w:color w:val="000000"/>
+        </w:rPr>
+        <w:t> </w:t>
+      </w:r>
+      <w:r>
+        <w:rPr>
+          <w:rStyle w:val="crayon-v"/>
+          <w:rFonts w:ascii="inherit" w:hAnsi="inherit" w:cs="Courier New"/>
+          <w:i/>
+          <w:color w:val="000000"/>
+        </w:rPr>
+        <w:t>theData</w:t>
+      </w:r>
+      <w:r>
+        <w:rPr>
+          <w:rStyle w:val="crayon-sy"/>
+          <w:rFonts w:ascii="inherit" w:hAnsi="inherit" w:cs="Courier New"/>
+          <w:i/>
+          <w:color w:val="000000"/>
+        </w:rPr>
+        <w:t>);</w:t>
+      </w:r>
+    </w:p>
+    <w:p>
+      <w:pPr>
+        <w:pStyle w:val="NormalWeb"/>
+        <w:spacing w:before="0" w:after="0" w:line="390" w:lineRule="atLeast"/>
+        <w:rPr>
+          <w:rStyle w:val="crayon-sy"/>
+          <w:rFonts w:ascii="inherit" w:hAnsi="inherit" w:cs="Courier New"/>
+          <w:color w:val="000000"/>
+        </w:rPr>
+      </w:pPr>
+      <w:r>
+        <w:rPr>
+          <w:rStyle w:val="crayon-sy"/>
+          <w:rFonts w:ascii="inherit" w:hAnsi="inherit" w:cs="Courier New"/>
+          <w:color w:val="000000"/>
+        </w:rPr>
+        <w:t xml:space="preserve">theData là 1 giá trị 16 bit không dấu (unsigned integer). </w:t>
+      </w:r>
+      <w:r>
+        <w:rPr>
+          <w:rStyle w:val="crayon-sy"/>
+          <w:rFonts w:ascii="inherit" w:hAnsi="inherit" w:cs="Courier New"/>
+          <w:color w:val="000000"/>
+        </w:rPr>
+        <w:t>Khi gọi liên tục hàm này thì sẽ tự đổi từ kênh trái kênh phải. Trước khi truyền thì nên kiểm tra xem buffer truyền có trống không bằng lệnh sau (hoặc dùng ngắt):</w:t>
+      </w:r>
+    </w:p>
+    <w:p>
+      <w:pPr>
+        <w:rPr>
+          <w:rFonts w:ascii="Times New Roman" w:eastAsia="Times New Roman" w:hAnsi="Times New Roman"/>
+          <w:i/>
+          <w:sz w:val="24"/>
+          <w:szCs w:val="24"/>
+          <w:lang w:eastAsia="ja-JP"/>
+        </w:rPr>
+      </w:pPr>
+      <w:r>
+        <w:rPr>
+          <w:rFonts w:ascii="Times New Roman" w:eastAsia="Times New Roman" w:hAnsi="Times New Roman"/>
+          <w:i/>
+          <w:sz w:val="24"/>
+          <w:szCs w:val="24"/>
+          <w:lang w:eastAsia="ja-JP"/>
+        </w:rPr>
+        <w:tab/>
+        <w:t>SPI_I2S_GetFlagStatus(SPI3, SPI_I2S_FLAG_TXE);</w:t>
+      </w:r>
+    </w:p>
+    <w:p>
+      <w:pPr>
+        <w:rPr>
+          <w:rFonts w:ascii="Times New Roman" w:eastAsia="Times New Roman" w:hAnsi="Times New Roman"/>
+          <w:sz w:val="24"/>
+          <w:szCs w:val="24"/>
+          <w:lang w:eastAsia="ja-JP"/>
+        </w:rPr>
+      </w:pPr>
+      <w:bookmarkStart w:id="34" w:name="_GoBack"/>
       <w:bookmarkEnd w:id="34"/>
     </w:p>
+    <w:p>
+      <w:pPr>
+        <w:pStyle w:val="NormalWeb"/>
+        <w:spacing w:before="0" w:after="0" w:line="390" w:lineRule="atLeast"/>
+        <w:rPr>
+          <w:color w:val="333333"/>
+        </w:rPr>
+      </w:pPr>
+    </w:p>
+    <w:p>
+      <w:pPr>
+        <w:spacing w:before="100" w:beforeAutospacing="1" w:after="100" w:afterAutospacing="1" w:line="390" w:lineRule="atLeast"/>
+        <w:rPr>
+          <w:rFonts w:ascii="Times New Roman" w:eastAsia="Times New Roman" w:hAnsi="Times New Roman"/>
+          <w:sz w:val="24"/>
+          <w:szCs w:val="24"/>
+          <w:lang w:eastAsia="ja-JP"/>
+        </w:rPr>
+      </w:pPr>
+    </w:p>
+    <w:p/>
     <w:p>
       <w:pPr>
         <w:pStyle w:val="Heading3"/>
@@ -6987,7 +8543,7 @@
         <w:sz w:val="18"/>
         <w:szCs w:val="18"/>
       </w:rPr>
-      <w:t>6</w:t>
+      <w:t>17</w:t>
     </w:r>
     <w:r>
       <w:rPr>
@@ -7030,7 +8586,7 @@
         <w:sz w:val="18"/>
         <w:szCs w:val="18"/>
       </w:rPr>
-      <w:t>14</w:t>
+      <w:t>18</w:t>
     </w:r>
     <w:r>
       <w:rPr>
@@ -7356,6 +8912,155 @@
     </w:lvl>
   </w:abstractNum>
   <w:abstractNum w:abstractNumId="2">
+    <w:nsid w:val="49C956C9"/>
+    <w:multiLevelType w:val="multilevel"/>
+    <w:tmpl w:val="6AF84864"/>
+    <w:lvl w:ilvl="0">
+      <w:start w:val="1"/>
+      <w:numFmt w:val="bullet"/>
+      <w:lvlText w:val=""/>
+      <w:lvlJc w:val="left"/>
+      <w:pPr>
+        <w:tabs>
+          <w:tab w:val="num" w:pos="720"/>
+        </w:tabs>
+        <w:ind w:left="720" w:hanging="360"/>
+      </w:pPr>
+      <w:rPr>
+        <w:rFonts w:ascii="Symbol" w:hAnsi="Symbol" w:hint="default"/>
+        <w:sz w:val="20"/>
+      </w:rPr>
+    </w:lvl>
+    <w:lvl w:ilvl="1" w:tentative="1">
+      <w:start w:val="1"/>
+      <w:numFmt w:val="bullet"/>
+      <w:lvlText w:val="o"/>
+      <w:lvlJc w:val="left"/>
+      <w:pPr>
+        <w:tabs>
+          <w:tab w:val="num" w:pos="1440"/>
+        </w:tabs>
+        <w:ind w:left="1440" w:hanging="360"/>
+      </w:pPr>
+      <w:rPr>
+        <w:rFonts w:ascii="Courier New" w:hAnsi="Courier New" w:hint="default"/>
+        <w:sz w:val="20"/>
+      </w:rPr>
+    </w:lvl>
+    <w:lvl w:ilvl="2" w:tentative="1">
+      <w:start w:val="1"/>
+      <w:numFmt w:val="bullet"/>
+      <w:lvlText w:val=""/>
+      <w:lvlJc w:val="left"/>
+      <w:pPr>
+        <w:tabs>
+          <w:tab w:val="num" w:pos="2160"/>
+        </w:tabs>
+        <w:ind w:left="2160" w:hanging="360"/>
+      </w:pPr>
+      <w:rPr>
+        <w:rFonts w:ascii="Wingdings" w:hAnsi="Wingdings" w:hint="default"/>
+        <w:sz w:val="20"/>
+      </w:rPr>
+    </w:lvl>
+    <w:lvl w:ilvl="3" w:tentative="1">
+      <w:start w:val="1"/>
+      <w:numFmt w:val="bullet"/>
+      <w:lvlText w:val=""/>
+      <w:lvlJc w:val="left"/>
+      <w:pPr>
+        <w:tabs>
+          <w:tab w:val="num" w:pos="2880"/>
+        </w:tabs>
+        <w:ind w:left="2880" w:hanging="360"/>
+      </w:pPr>
+      <w:rPr>
+        <w:rFonts w:ascii="Wingdings" w:hAnsi="Wingdings" w:hint="default"/>
+        <w:sz w:val="20"/>
+      </w:rPr>
+    </w:lvl>
+    <w:lvl w:ilvl="4" w:tentative="1">
+      <w:start w:val="1"/>
+      <w:numFmt w:val="bullet"/>
+      <w:lvlText w:val=""/>
+      <w:lvlJc w:val="left"/>
+      <w:pPr>
+        <w:tabs>
+          <w:tab w:val="num" w:pos="3600"/>
+        </w:tabs>
+        <w:ind w:left="3600" w:hanging="360"/>
+      </w:pPr>
+      <w:rPr>
+        <w:rFonts w:ascii="Wingdings" w:hAnsi="Wingdings" w:hint="default"/>
+        <w:sz w:val="20"/>
+      </w:rPr>
+    </w:lvl>
+    <w:lvl w:ilvl="5" w:tentative="1">
+      <w:start w:val="1"/>
+      <w:numFmt w:val="bullet"/>
+      <w:lvlText w:val=""/>
+      <w:lvlJc w:val="left"/>
+      <w:pPr>
+        <w:tabs>
+          <w:tab w:val="num" w:pos="4320"/>
+        </w:tabs>
+        <w:ind w:left="4320" w:hanging="360"/>
+      </w:pPr>
+      <w:rPr>
+        <w:rFonts w:ascii="Wingdings" w:hAnsi="Wingdings" w:hint="default"/>
+        <w:sz w:val="20"/>
+      </w:rPr>
+    </w:lvl>
+    <w:lvl w:ilvl="6" w:tentative="1">
+      <w:start w:val="1"/>
+      <w:numFmt w:val="bullet"/>
+      <w:lvlText w:val=""/>
+      <w:lvlJc w:val="left"/>
+      <w:pPr>
+        <w:tabs>
+          <w:tab w:val="num" w:pos="5040"/>
+        </w:tabs>
+        <w:ind w:left="5040" w:hanging="360"/>
+      </w:pPr>
+      <w:rPr>
+        <w:rFonts w:ascii="Wingdings" w:hAnsi="Wingdings" w:hint="default"/>
+        <w:sz w:val="20"/>
+      </w:rPr>
+    </w:lvl>
+    <w:lvl w:ilvl="7" w:tentative="1">
+      <w:start w:val="1"/>
+      <w:numFmt w:val="bullet"/>
+      <w:lvlText w:val=""/>
+      <w:lvlJc w:val="left"/>
+      <w:pPr>
+        <w:tabs>
+          <w:tab w:val="num" w:pos="5760"/>
+        </w:tabs>
+        <w:ind w:left="5760" w:hanging="360"/>
+      </w:pPr>
+      <w:rPr>
+        <w:rFonts w:ascii="Wingdings" w:hAnsi="Wingdings" w:hint="default"/>
+        <w:sz w:val="20"/>
+      </w:rPr>
+    </w:lvl>
+    <w:lvl w:ilvl="8" w:tentative="1">
+      <w:start w:val="1"/>
+      <w:numFmt w:val="bullet"/>
+      <w:lvlText w:val=""/>
+      <w:lvlJc w:val="left"/>
+      <w:pPr>
+        <w:tabs>
+          <w:tab w:val="num" w:pos="6480"/>
+        </w:tabs>
+        <w:ind w:left="6480" w:hanging="360"/>
+      </w:pPr>
+      <w:rPr>
+        <w:rFonts w:ascii="Wingdings" w:hAnsi="Wingdings" w:hint="default"/>
+        <w:sz w:val="20"/>
+      </w:rPr>
+    </w:lvl>
+  </w:abstractNum>
+  <w:abstractNum w:abstractNumId="3">
     <w:nsid w:val="524569A2"/>
     <w:multiLevelType w:val="multilevel"/>
     <w:tmpl w:val="25F6CFC2"/>
@@ -7450,7 +9155,7 @@
       </w:pPr>
     </w:lvl>
   </w:abstractNum>
-  <w:abstractNum w:abstractNumId="3">
+  <w:abstractNum w:abstractNumId="4">
     <w:nsid w:val="6E120A97"/>
     <w:multiLevelType w:val="hybridMultilevel"/>
     <w:tmpl w:val="DBA4BED2"/>
@@ -7563,7 +9268,156 @@
       </w:rPr>
     </w:lvl>
   </w:abstractNum>
-  <w:abstractNum w:abstractNumId="4">
+  <w:abstractNum w:abstractNumId="5">
+    <w:nsid w:val="79371593"/>
+    <w:multiLevelType w:val="multilevel"/>
+    <w:tmpl w:val="9ADED13A"/>
+    <w:lvl w:ilvl="0">
+      <w:start w:val="1"/>
+      <w:numFmt w:val="bullet"/>
+      <w:lvlText w:val=""/>
+      <w:lvlJc w:val="left"/>
+      <w:pPr>
+        <w:tabs>
+          <w:tab w:val="num" w:pos="720"/>
+        </w:tabs>
+        <w:ind w:left="720" w:hanging="360"/>
+      </w:pPr>
+      <w:rPr>
+        <w:rFonts w:ascii="Symbol" w:hAnsi="Symbol" w:hint="default"/>
+        <w:sz w:val="20"/>
+      </w:rPr>
+    </w:lvl>
+    <w:lvl w:ilvl="1" w:tentative="1">
+      <w:start w:val="1"/>
+      <w:numFmt w:val="bullet"/>
+      <w:lvlText w:val="o"/>
+      <w:lvlJc w:val="left"/>
+      <w:pPr>
+        <w:tabs>
+          <w:tab w:val="num" w:pos="1440"/>
+        </w:tabs>
+        <w:ind w:left="1440" w:hanging="360"/>
+      </w:pPr>
+      <w:rPr>
+        <w:rFonts w:ascii="Courier New" w:hAnsi="Courier New" w:hint="default"/>
+        <w:sz w:val="20"/>
+      </w:rPr>
+    </w:lvl>
+    <w:lvl w:ilvl="2" w:tentative="1">
+      <w:start w:val="1"/>
+      <w:numFmt w:val="bullet"/>
+      <w:lvlText w:val=""/>
+      <w:lvlJc w:val="left"/>
+      <w:pPr>
+        <w:tabs>
+          <w:tab w:val="num" w:pos="2160"/>
+        </w:tabs>
+        <w:ind w:left="2160" w:hanging="360"/>
+      </w:pPr>
+      <w:rPr>
+        <w:rFonts w:ascii="Wingdings" w:hAnsi="Wingdings" w:hint="default"/>
+        <w:sz w:val="20"/>
+      </w:rPr>
+    </w:lvl>
+    <w:lvl w:ilvl="3" w:tentative="1">
+      <w:start w:val="1"/>
+      <w:numFmt w:val="bullet"/>
+      <w:lvlText w:val=""/>
+      <w:lvlJc w:val="left"/>
+      <w:pPr>
+        <w:tabs>
+          <w:tab w:val="num" w:pos="2880"/>
+        </w:tabs>
+        <w:ind w:left="2880" w:hanging="360"/>
+      </w:pPr>
+      <w:rPr>
+        <w:rFonts w:ascii="Wingdings" w:hAnsi="Wingdings" w:hint="default"/>
+        <w:sz w:val="20"/>
+      </w:rPr>
+    </w:lvl>
+    <w:lvl w:ilvl="4" w:tentative="1">
+      <w:start w:val="1"/>
+      <w:numFmt w:val="bullet"/>
+      <w:lvlText w:val=""/>
+      <w:lvlJc w:val="left"/>
+      <w:pPr>
+        <w:tabs>
+          <w:tab w:val="num" w:pos="3600"/>
+        </w:tabs>
+        <w:ind w:left="3600" w:hanging="360"/>
+      </w:pPr>
+      <w:rPr>
+        <w:rFonts w:ascii="Wingdings" w:hAnsi="Wingdings" w:hint="default"/>
+        <w:sz w:val="20"/>
+      </w:rPr>
+    </w:lvl>
+    <w:lvl w:ilvl="5" w:tentative="1">
+      <w:start w:val="1"/>
+      <w:numFmt w:val="bullet"/>
+      <w:lvlText w:val=""/>
+      <w:lvlJc w:val="left"/>
+      <w:pPr>
+        <w:tabs>
+          <w:tab w:val="num" w:pos="4320"/>
+        </w:tabs>
+        <w:ind w:left="4320" w:hanging="360"/>
+      </w:pPr>
+      <w:rPr>
+        <w:rFonts w:ascii="Wingdings" w:hAnsi="Wingdings" w:hint="default"/>
+        <w:sz w:val="20"/>
+      </w:rPr>
+    </w:lvl>
+    <w:lvl w:ilvl="6" w:tentative="1">
+      <w:start w:val="1"/>
+      <w:numFmt w:val="bullet"/>
+      <w:lvlText w:val=""/>
+      <w:lvlJc w:val="left"/>
+      <w:pPr>
+        <w:tabs>
+          <w:tab w:val="num" w:pos="5040"/>
+        </w:tabs>
+        <w:ind w:left="5040" w:hanging="360"/>
+      </w:pPr>
+      <w:rPr>
+        <w:rFonts w:ascii="Wingdings" w:hAnsi="Wingdings" w:hint="default"/>
+        <w:sz w:val="20"/>
+      </w:rPr>
+    </w:lvl>
+    <w:lvl w:ilvl="7" w:tentative="1">
+      <w:start w:val="1"/>
+      <w:numFmt w:val="bullet"/>
+      <w:lvlText w:val=""/>
+      <w:lvlJc w:val="left"/>
+      <w:pPr>
+        <w:tabs>
+          <w:tab w:val="num" w:pos="5760"/>
+        </w:tabs>
+        <w:ind w:left="5760" w:hanging="360"/>
+      </w:pPr>
+      <w:rPr>
+        <w:rFonts w:ascii="Wingdings" w:hAnsi="Wingdings" w:hint="default"/>
+        <w:sz w:val="20"/>
+      </w:rPr>
+    </w:lvl>
+    <w:lvl w:ilvl="8" w:tentative="1">
+      <w:start w:val="1"/>
+      <w:numFmt w:val="bullet"/>
+      <w:lvlText w:val=""/>
+      <w:lvlJc w:val="left"/>
+      <w:pPr>
+        <w:tabs>
+          <w:tab w:val="num" w:pos="6480"/>
+        </w:tabs>
+        <w:ind w:left="6480" w:hanging="360"/>
+      </w:pPr>
+      <w:rPr>
+        <w:rFonts w:ascii="Wingdings" w:hAnsi="Wingdings" w:hint="default"/>
+        <w:sz w:val="20"/>
+      </w:rPr>
+    </w:lvl>
+  </w:abstractNum>
+  <w:abstractNum w:abstractNumId="6">
     <w:nsid w:val="7D3B14F8"/>
     <w:multiLevelType w:val="hybridMultilevel"/>
     <w:tmpl w:val="578049A6"/>
@@ -7676,16 +9530,22 @@
     </w:lvl>
   </w:abstractNum>
   <w:num w:numId="1">
-    <w:abstractNumId w:val="2"/>
+    <w:abstractNumId w:val="3"/>
   </w:num>
   <w:num w:numId="2">
-    <w:abstractNumId w:val="4"/>
+    <w:abstractNumId w:val="6"/>
   </w:num>
   <w:num w:numId="3">
-    <w:abstractNumId w:val="3"/>
+    <w:abstractNumId w:val="4"/>
   </w:num>
   <w:num w:numId="4">
     <w:abstractNumId w:val="1"/>
+  </w:num>
+  <w:num w:numId="5">
+    <w:abstractNumId w:val="2"/>
+  </w:num>
+  <w:num w:numId="6">
+    <w:abstractNumId w:val="5"/>
   </w:num>
   <w:numIdMacAtCleanup w:val="4"/>
 </w:numbering>
@@ -8743,6 +10603,38 @@
     <w:basedOn w:val="DefaultParagraphFont"/>
     <w:rsid w:val="001E74A3"/>
   </w:style>
+  <w:style w:type="paragraph" w:styleId="NormalWeb">
+    <w:name w:val="Normal (Web)"/>
+    <w:basedOn w:val="Normal"/>
+    <w:uiPriority w:val="99"/>
+    <w:semiHidden/>
+    <w:unhideWhenUsed/>
+    <w:rsid w:val="00BF43F5"/>
+    <w:pPr>
+      <w:spacing w:before="100" w:beforeAutospacing="1" w:after="100" w:afterAutospacing="1" w:line="240" w:lineRule="auto"/>
+    </w:pPr>
+    <w:rPr>
+      <w:rFonts w:ascii="Times New Roman" w:eastAsia="Times New Roman" w:hAnsi="Times New Roman"/>
+      <w:sz w:val="24"/>
+      <w:szCs w:val="24"/>
+      <w:lang w:eastAsia="ja-JP"/>
+    </w:rPr>
+  </w:style>
+  <w:style w:type="character" w:customStyle="1" w:styleId="crayon-e">
+    <w:name w:val="crayon-e"/>
+    <w:basedOn w:val="DefaultParagraphFont"/>
+    <w:rsid w:val="00BF43F5"/>
+  </w:style>
+  <w:style w:type="character" w:customStyle="1" w:styleId="crayon-sy">
+    <w:name w:val="crayon-sy"/>
+    <w:basedOn w:val="DefaultParagraphFont"/>
+    <w:rsid w:val="00BF43F5"/>
+  </w:style>
+  <w:style w:type="character" w:customStyle="1" w:styleId="crayon-v">
+    <w:name w:val="crayon-v"/>
+    <w:basedOn w:val="DefaultParagraphFont"/>
+    <w:rsid w:val="00BF43F5"/>
+  </w:style>
 </w:styles>
 </file>
 
@@ -9790,6 +11682,38 @@
     <w:basedOn w:val="DefaultParagraphFont"/>
     <w:rsid w:val="001E74A3"/>
   </w:style>
+  <w:style w:type="paragraph" w:styleId="NormalWeb">
+    <w:name w:val="Normal (Web)"/>
+    <w:basedOn w:val="Normal"/>
+    <w:uiPriority w:val="99"/>
+    <w:semiHidden/>
+    <w:unhideWhenUsed/>
+    <w:rsid w:val="00BF43F5"/>
+    <w:pPr>
+      <w:spacing w:before="100" w:beforeAutospacing="1" w:after="100" w:afterAutospacing="1" w:line="240" w:lineRule="auto"/>
+    </w:pPr>
+    <w:rPr>
+      <w:rFonts w:ascii="Times New Roman" w:eastAsia="Times New Roman" w:hAnsi="Times New Roman"/>
+      <w:sz w:val="24"/>
+      <w:szCs w:val="24"/>
+      <w:lang w:eastAsia="ja-JP"/>
+    </w:rPr>
+  </w:style>
+  <w:style w:type="character" w:customStyle="1" w:styleId="crayon-e">
+    <w:name w:val="crayon-e"/>
+    <w:basedOn w:val="DefaultParagraphFont"/>
+    <w:rsid w:val="00BF43F5"/>
+  </w:style>
+  <w:style w:type="character" w:customStyle="1" w:styleId="crayon-sy">
+    <w:name w:val="crayon-sy"/>
+    <w:basedOn w:val="DefaultParagraphFont"/>
+    <w:rsid w:val="00BF43F5"/>
+  </w:style>
+  <w:style w:type="character" w:customStyle="1" w:styleId="crayon-v">
+    <w:name w:val="crayon-v"/>
+    <w:basedOn w:val="DefaultParagraphFont"/>
+    <w:rsid w:val="00BF43F5"/>
+  </w:style>
 </w:styles>
 </file>
 
@@ -10081,7 +12005,7 @@
 </file>
 
 <file path=customXml/itemProps1.xml><?xml version="1.0" encoding="utf-8"?>
-<ds:datastoreItem xmlns:ds="http://schemas.openxmlformats.org/officeDocument/2006/customXml" ds:itemID="{D68733C5-F6D6-4DD8-875D-B7C52F5B8CC3}">
+<ds:datastoreItem xmlns:ds="http://schemas.openxmlformats.org/officeDocument/2006/customXml" ds:itemID="{24127F01-8ED4-490C-9CA8-53E198DECCAD}">
   <ds:schemaRefs>
     <ds:schemaRef ds:uri="http://schemas.openxmlformats.org/officeDocument/2006/bibliography"/>
   </ds:schemaRefs>

</xml_diff>